<commit_message>
incorporating change estimate uncertainty
</commit_message>
<xml_diff>
--- a/docs/ablapien_brief101923.docx
+++ b/docs/ablapien_brief101923.docx
@@ -270,19 +270,7 @@
         <w:rPr>
           <w:rFonts w:ascii="Times New Roman" w:hAnsi="Times New Roman" w:cs="Times New Roman"/>
         </w:rPr>
-        <w:t xml:space="preserve">insofar as species have different responses to climate, fire, and host-specific biological disturbance agents. We know that subalpine fir and Engelmann spruce were not always as closely associated as they are today -- </w:t>
-      </w:r>
-      <w:r>
-        <w:rPr>
-          <w:rFonts w:ascii="Times New Roman" w:hAnsi="Times New Roman" w:cs="Times New Roman"/>
-        </w:rPr>
-        <w:t>during Pleistocene glaciations, the bulk of Engelmann spruce refugia were in southern interior highlands (AZ mountains, NM plateau, CO plateau), whereas subalpine fir populations were more widely distributed across northern interior basins and coastal refugia (Roberts &amp; Hamann 2015).</w:t>
-      </w:r>
-      <w:r>
-        <w:rPr>
-          <w:rFonts w:ascii="Times New Roman" w:hAnsi="Times New Roman" w:cs="Times New Roman"/>
-        </w:rPr>
-        <w:t xml:space="preserve"> Could changing climate and disturbance regimes lead to a similar “disassembly” in the future?</w:t>
+        <w:t>insofar as species have different responses to climate, fire, and host-specific biological disturbance agents. We know that subalpine fir and Engelmann spruce were not always as closely associated as they are today -- during Pleistocene glaciations, the bulk of Engelmann spruce refugia were in southern interior highlands (AZ mountains, NM plateau, CO plateau), whereas subalpine fir populations were more widely distributed across northern interior basins and coastal refugia (Roberts &amp; Hamann 2015). Could changing climate and disturbance regimes lead to a similar “disassembly” in the future?</w:t>
       </w:r>
     </w:p>
     <w:p>
@@ -436,7 +424,7 @@
           <w:i/>
           <w:iCs/>
         </w:rPr>
-        <w:t>likely persistence</w:t>
+        <w:t>persistence/resilience</w:t>
       </w:r>
       <w:r>
         <w:rPr>
@@ -450,7 +438,7 @@
           <w:i/>
           <w:iCs/>
         </w:rPr>
-        <w:t>vulnerable</w:t>
+        <w:t>structural change</w:t>
       </w:r>
       <w:r>
         <w:rPr>
@@ -464,27 +452,58 @@
           <w:i/>
           <w:iCs/>
         </w:rPr>
-        <w:t>mismatched trajectories</w:t>
-      </w:r>
-      <w:r>
-        <w:rPr>
-          <w:rFonts w:ascii="Times New Roman" w:hAnsi="Times New Roman" w:cs="Times New Roman"/>
-        </w:rPr>
-        <w:t xml:space="preserve"> – one species is in decline while the other is either undergoing normal stand development or increasing in density, suggesting that one species will become dominant over the other; and (4)</w:t>
-      </w:r>
-      <w:r>
-        <w:rPr>
-          <w:rFonts w:ascii="Times New Roman" w:hAnsi="Times New Roman" w:cs="Times New Roman"/>
-          <w:i/>
-          <w:iCs/>
-        </w:rPr>
-        <w:t xml:space="preserve"> general decline</w:t>
+        <w:t xml:space="preserve">compositional change </w:t>
+      </w:r>
+      <w:r>
+        <w:rPr>
+          <w:rFonts w:ascii="Times New Roman" w:hAnsi="Times New Roman" w:cs="Times New Roman"/>
+        </w:rPr>
+        <w:t>– one species is in decline while the other is either undergoing normal stand development or increasing in density, suggesting that one species will become dominant over the other; and (4)</w:t>
+      </w:r>
+      <w:r>
+        <w:rPr>
+          <w:rFonts w:ascii="Times New Roman" w:hAnsi="Times New Roman" w:cs="Times New Roman"/>
+          <w:i/>
+          <w:iCs/>
+        </w:rPr>
+        <w:t xml:space="preserve"> </w:t>
+      </w:r>
+      <w:r>
+        <w:rPr>
+          <w:rFonts w:ascii="Times New Roman" w:hAnsi="Times New Roman" w:cs="Times New Roman"/>
+          <w:i/>
+          <w:iCs/>
+        </w:rPr>
+        <w:t>replacement</w:t>
       </w:r>
       <w:r>
         <w:rPr>
           <w:rFonts w:ascii="Times New Roman" w:hAnsi="Times New Roman" w:cs="Times New Roman"/>
         </w:rPr>
         <w:t xml:space="preserve"> – indicating that both species are in decline or experiencing significant turnover. </w:t>
+      </w:r>
+      <w:r>
+        <w:rPr>
+          <w:rFonts w:ascii="Times New Roman" w:hAnsi="Times New Roman" w:cs="Times New Roman"/>
+          <w:highlight w:val="yellow"/>
+        </w:rPr>
+        <w:t>Note that ecoregion subsections for which either basal area or stem density trends were statistically indistinguishable from zero (</w:t>
+      </w:r>
+      <w:r>
+        <w:rPr>
+          <w:rFonts w:ascii="Times New Roman" w:hAnsi="Times New Roman" w:cs="Times New Roman"/>
+          <w:i/>
+          <w:iCs/>
+          <w:highlight w:val="yellow"/>
+        </w:rPr>
+        <w:t>i.e.,</w:t>
+      </w:r>
+      <w:r>
+        <w:rPr>
+          <w:rFonts w:ascii="Times New Roman" w:hAnsi="Times New Roman" w:cs="Times New Roman"/>
+          <w:highlight w:val="yellow"/>
+        </w:rPr>
+        <w:t xml:space="preserve"> sampling error was equal or greater to the magnitude of the estimated change) were treated as though the trend in question was positive.</w:t>
       </w:r>
     </w:p>
     <w:p>
@@ -519,7 +538,7 @@
           <w:i/>
           <w:iCs/>
         </w:rPr>
-        <w:t>likely persistence</w:t>
+        <w:t>persistence/resilience</w:t>
       </w:r>
       <w:r>
         <w:rPr>
@@ -545,7 +564,7 @@
           <w:i/>
           <w:iCs/>
         </w:rPr>
-        <w:t>vulnerable</w:t>
+        <w:t>structural change</w:t>
       </w:r>
       <w:r>
         <w:rPr>
@@ -571,7 +590,15 @@
           <w:i/>
           <w:iCs/>
         </w:rPr>
-        <w:t xml:space="preserve">mismatched trajectories, </w:t>
+        <w:t>compositional change</w:t>
+      </w:r>
+      <w:r>
+        <w:rPr>
+          <w:rFonts w:ascii="Times New Roman" w:hAnsi="Times New Roman" w:cs="Times New Roman"/>
+          <w:i/>
+          <w:iCs/>
+        </w:rPr>
+        <w:t xml:space="preserve">, </w:t>
       </w:r>
       <w:r>
         <w:rPr>
@@ -589,15 +616,21 @@
         <w:rPr>
           <w:rFonts w:ascii="Times New Roman" w:hAnsi="Times New Roman" w:cs="Times New Roman"/>
         </w:rPr>
-        <w:t xml:space="preserve">% in </w:t>
-      </w:r>
-      <w:r>
-        <w:rPr>
-          <w:rFonts w:ascii="Times New Roman" w:hAnsi="Times New Roman" w:cs="Times New Roman"/>
-          <w:i/>
-          <w:iCs/>
-        </w:rPr>
-        <w:t>general decline</w:t>
+        <w:t>% in</w:t>
+      </w:r>
+      <w:r>
+        <w:rPr>
+          <w:rFonts w:ascii="Times New Roman" w:hAnsi="Times New Roman" w:cs="Times New Roman"/>
+        </w:rPr>
+        <w:t xml:space="preserve"> </w:t>
+      </w:r>
+      <w:r>
+        <w:rPr>
+          <w:rFonts w:ascii="Times New Roman" w:hAnsi="Times New Roman" w:cs="Times New Roman"/>
+          <w:i/>
+          <w:iCs/>
+        </w:rPr>
+        <w:t>replacement</w:t>
       </w:r>
       <w:r>
         <w:rPr>
@@ -671,7 +704,7 @@
           <w:i/>
           <w:iCs/>
         </w:rPr>
-        <w:t>likely persistence</w:t>
+        <w:t>persistence/resilience</w:t>
       </w:r>
       <w:r>
         <w:rPr>
@@ -684,7 +717,14 @@
           <w:rFonts w:ascii="Times New Roman" w:hAnsi="Times New Roman" w:cs="Times New Roman"/>
           <w:i/>
         </w:rPr>
-        <w:t xml:space="preserve">general decline </w:t>
+        <w:t>replacement</w:t>
+      </w:r>
+      <w:r>
+        <w:rPr>
+          <w:rFonts w:ascii="Times New Roman" w:hAnsi="Times New Roman" w:cs="Times New Roman"/>
+          <w:i/>
+        </w:rPr>
+        <w:t xml:space="preserve"> </w:t>
       </w:r>
       <w:r>
         <w:rPr>
@@ -788,7 +828,15 @@
           <w:rFonts w:ascii="Times New Roman" w:hAnsi="Times New Roman" w:cs="Times New Roman"/>
           <w:iCs/>
         </w:rPr>
-        <w:t xml:space="preserve"> between tree size, climate anomalies, and disturbance) and ecoregion subsection-level random intercepts. I built a separate model for each species, though I also explored joint models that incorporate interactions between species identity and various other predictors, or species-level random effects; ultimately, separate models performed better and</w:t>
+        <w:t xml:space="preserve"> between tree size, climate anomalies, and disturbance) and ecoregion subsection-level random intercepts. I built a separate model for each species, though I also explored joint models that incorporate interactions between species identity and various other predictors, or species-</w:t>
+      </w:r>
+      <w:r>
+        <w:rPr>
+          <w:rFonts w:ascii="Times New Roman" w:hAnsi="Times New Roman" w:cs="Times New Roman"/>
+          <w:iCs/>
+        </w:rPr>
+        <w:lastRenderedPageBreak/>
+        <w:t>level random effects; ultimately, separate models performed better and</w:t>
       </w:r>
       <w:r>
         <w:rPr>
@@ -809,15 +857,7 @@
           <w:rFonts w:ascii="Times New Roman" w:hAnsi="Times New Roman" w:cs="Times New Roman"/>
           <w:iCs/>
         </w:rPr>
-        <w:t xml:space="preserve"> at ecoregion subsection scales), though differentiation between living and dead trees is </w:t>
-      </w:r>
-      <w:r>
-        <w:rPr>
-          <w:rFonts w:ascii="Times New Roman" w:hAnsi="Times New Roman" w:cs="Times New Roman"/>
-          <w:iCs/>
-        </w:rPr>
-        <w:lastRenderedPageBreak/>
-        <w:t>more difficult at individual scale. The single best predictor of mortality is whether a plot burned between remeasurements; I opted to omit this from the model in order to make larger-scale predictions without trying to model the probability of fire itself.</w:t>
+        <w:t xml:space="preserve"> at ecoregion subsection scales), though differentiation between living and dead trees is more difficult at individual scale. The single best predictor of mortality is whether a plot burned between remeasurements; I opted to omit this from the model in order to make larger-scale predictions without trying to model the probability of fire itself.</w:t>
       </w:r>
     </w:p>
     <w:p>
@@ -1094,20 +1134,19 @@
           <w:bCs/>
           <w:noProof/>
         </w:rPr>
-        <w:lastRenderedPageBreak/>
         <w:drawing>
-          <wp:anchor distT="0" distB="0" distL="114300" distR="114300" simplePos="0" relativeHeight="251656192" behindDoc="0" locked="0" layoutInCell="1" allowOverlap="1" wp14:anchorId="54595BA7" wp14:editId="5EB3EA53">
+          <wp:anchor distT="0" distB="0" distL="114300" distR="114300" simplePos="0" relativeHeight="251656192" behindDoc="0" locked="0" layoutInCell="1" allowOverlap="1" wp14:anchorId="54595BA7" wp14:editId="78FCD7ED">
             <wp:simplePos x="0" y="0"/>
             <wp:positionH relativeFrom="column">
-              <wp:posOffset>0</wp:posOffset>
+              <wp:posOffset>28575</wp:posOffset>
             </wp:positionH>
             <wp:positionV relativeFrom="paragraph">
-              <wp:posOffset>361950</wp:posOffset>
+              <wp:posOffset>347345</wp:posOffset>
             </wp:positionV>
-            <wp:extent cx="5943600" cy="2583815"/>
+            <wp:extent cx="5886450" cy="2838450"/>
             <wp:effectExtent l="0" t="0" r="0" b="0"/>
             <wp:wrapTopAndBottom/>
-            <wp:docPr id="1416048726" name="Picture 4" descr="Qr code&#10;&#10;Description automatically generated with medium confidence"/>
+            <wp:docPr id="1416048726" name="Picture 4"/>
             <wp:cNvGraphicFramePr>
               <a:graphicFrameLocks xmlns:a="http://schemas.openxmlformats.org/drawingml/2006/main" noChangeAspect="1"/>
             </wp:cNvGraphicFramePr>
@@ -1115,7 +1154,7 @@
               <a:graphicData uri="http://schemas.openxmlformats.org/drawingml/2006/picture">
                 <pic:pic xmlns:pic="http://schemas.openxmlformats.org/drawingml/2006/picture">
                   <pic:nvPicPr>
-                    <pic:cNvPr id="1416048726" name="Picture 4" descr="Qr code&#10;&#10;Description automatically generated with medium confidence"/>
+                    <pic:cNvPr id="1416048726" name="Picture 4"/>
                     <pic:cNvPicPr/>
                   </pic:nvPicPr>
                   <pic:blipFill>
@@ -1133,7 +1172,7 @@
                   <pic:spPr>
                     <a:xfrm>
                       <a:off x="0" y="0"/>
-                      <a:ext cx="5943600" cy="2583815"/>
+                      <a:ext cx="5886450" cy="2838450"/>
                     </a:xfrm>
                     <a:prstGeom prst="rect">
                       <a:avLst/>
@@ -1142,6 +1181,12 @@
                 </pic:pic>
               </a:graphicData>
             </a:graphic>
+            <wp14:sizeRelH relativeFrom="margin">
+              <wp14:pctWidth>0</wp14:pctWidth>
+            </wp14:sizeRelH>
+            <wp14:sizeRelV relativeFrom="margin">
+              <wp14:pctHeight>0</wp14:pctHeight>
+            </wp14:sizeRelV>
           </wp:anchor>
         </w:drawing>
       </w:r>
@@ -1245,7 +1290,7 @@
           <w:i/>
           <w:iCs/>
         </w:rPr>
-        <w:t>likely persistence</w:t>
+        <w:t>persistence/resilience</w:t>
       </w:r>
       <w:r>
         <w:rPr>
@@ -1259,7 +1304,15 @@
           <w:i/>
           <w:iCs/>
         </w:rPr>
-        <w:t>vulnerable,</w:t>
+        <w:t>structural change</w:t>
+      </w:r>
+      <w:r>
+        <w:rPr>
+          <w:rFonts w:ascii="Times New Roman" w:hAnsi="Times New Roman" w:cs="Times New Roman"/>
+          <w:i/>
+          <w:iCs/>
+        </w:rPr>
+        <w:t>,</w:t>
       </w:r>
       <w:r>
         <w:rPr>
@@ -1273,7 +1326,7 @@
           <w:i/>
           <w:iCs/>
         </w:rPr>
-        <w:t>mismatched trajectories</w:t>
+        <w:t>compositional change</w:t>
       </w:r>
       <w:r>
         <w:rPr>
@@ -1287,7 +1340,7 @@
           <w:i/>
           <w:iCs/>
         </w:rPr>
-        <w:t>general decline</w:t>
+        <w:t>replacement</w:t>
       </w:r>
       <w:r>
         <w:rPr>
@@ -1332,8 +1385,8 @@
           <w:noProof/>
         </w:rPr>
         <w:drawing>
-          <wp:inline distT="0" distB="0" distL="0" distR="0" wp14:anchorId="79E498F6" wp14:editId="736BEE9F">
-            <wp:extent cx="5592181" cy="3841750"/>
+          <wp:inline distT="0" distB="0" distL="0" distR="0" wp14:anchorId="79E498F6" wp14:editId="6A592567">
+            <wp:extent cx="5592181" cy="3704987"/>
             <wp:effectExtent l="0" t="0" r="0" b="0"/>
             <wp:docPr id="738313706" name="Picture 5"/>
             <wp:cNvGraphicFramePr>
@@ -1361,7 +1414,7 @@
                   <pic:spPr>
                     <a:xfrm>
                       <a:off x="0" y="0"/>
-                      <a:ext cx="5592181" cy="3841750"/>
+                      <a:ext cx="5592181" cy="3704987"/>
                     </a:xfrm>
                     <a:prstGeom prst="rect">
                       <a:avLst/>
@@ -1437,6 +1490,9 @@
         </w:rPr>
       </w:pPr>
       <w:r>
+        <w:rPr>
+          <w:noProof/>
+        </w:rPr>
         <w:lastRenderedPageBreak/>
         <w:drawing>
           <wp:anchor distT="0" distB="0" distL="114300" distR="114300" simplePos="0" relativeHeight="251661312" behindDoc="0" locked="0" layoutInCell="1" allowOverlap="1" wp14:anchorId="333137E3" wp14:editId="01EAABB8">
@@ -2251,6 +2307,7 @@
   <w:style w:type="character" w:default="1" w:styleId="DefaultParagraphFont">
     <w:name w:val="Default Paragraph Font"/>
     <w:uiPriority w:val="1"/>
+    <w:semiHidden/>
     <w:unhideWhenUsed/>
   </w:style>
   <w:style w:type="table" w:default="1" w:styleId="TableNormal">

</xml_diff>

<commit_message>
working on model figures
</commit_message>
<xml_diff>
--- a/docs/ablapien_brief101923.docx
+++ b/docs/ablapien_brief101923.docx
@@ -66,8 +66,18 @@
           <w:i/>
           <w:iCs/>
         </w:rPr>
-        <w:t>Demographic mechanisms of coexistence are vulnerable to climate-disturbance interactions</w:t>
-      </w:r>
+        <w:t xml:space="preserve">Demographic mechanisms of coexistence are vulnerable to climate-disturbance </w:t>
+      </w:r>
+      <w:proofErr w:type="gramStart"/>
+      <w:r>
+        <w:rPr>
+          <w:rFonts w:ascii="Times New Roman" w:hAnsi="Times New Roman" w:cs="Times New Roman"/>
+          <w:i/>
+          <w:iCs/>
+        </w:rPr>
+        <w:t>interactions</w:t>
+      </w:r>
+      <w:proofErr w:type="gramEnd"/>
     </w:p>
     <w:p>
       <w:pPr>
@@ -95,14 +105,10 @@
       <w:pPr>
         <w:rPr>
           <w:rFonts w:ascii="Times New Roman" w:hAnsi="Times New Roman" w:cs="Times New Roman"/>
-        </w:rPr>
-      </w:pPr>
-      <w:r>
-        <w:rPr>
-          <w:rFonts w:ascii="Times New Roman" w:hAnsi="Times New Roman" w:cs="Times New Roman"/>
-        </w:rPr>
-        <w:t>TESTING GIT SET</w:t>
-      </w:r>
+          <w:b/>
+          <w:bCs/>
+        </w:rPr>
+      </w:pPr>
     </w:p>
     <w:p>
       <w:pPr>
@@ -132,8 +138,23 @@
         <w:rPr>
           <w:rFonts w:ascii="Times New Roman" w:hAnsi="Times New Roman" w:cs="Times New Roman"/>
         </w:rPr>
-        <w:t>Our subalpine fir status and trends paper suggested that the future trajectories of subalpine forest communities may depend on interspecific variation in responses to climate change, nondiscriminant forest disturbances (</w:t>
-      </w:r>
+        <w:t xml:space="preserve">Our subalpine fir status and trends paper suggested that the future trajectories of subalpine forest communities may depend on interspecific variation in responses to climate change, </w:t>
+      </w:r>
+      <w:proofErr w:type="spellStart"/>
+      <w:r>
+        <w:rPr>
+          <w:rFonts w:ascii="Times New Roman" w:hAnsi="Times New Roman" w:cs="Times New Roman"/>
+        </w:rPr>
+        <w:t>nondiscriminant</w:t>
+      </w:r>
+      <w:proofErr w:type="spellEnd"/>
+      <w:r>
+        <w:rPr>
+          <w:rFonts w:ascii="Times New Roman" w:hAnsi="Times New Roman" w:cs="Times New Roman"/>
+        </w:rPr>
+        <w:t xml:space="preserve"> forest disturbances (</w:t>
+      </w:r>
+      <w:proofErr w:type="spellStart"/>
       <w:r>
         <w:rPr>
           <w:rFonts w:ascii="Times New Roman" w:hAnsi="Times New Roman" w:cs="Times New Roman"/>
@@ -146,7 +167,14 @@
         <w:rPr>
           <w:rFonts w:ascii="Times New Roman" w:hAnsi="Times New Roman" w:cs="Times New Roman"/>
         </w:rPr>
-        <w:t>fire), and host-specific forest disturbances (</w:t>
+        <w:t>fire</w:t>
+      </w:r>
+      <w:proofErr w:type="spellEnd"/>
+      <w:r>
+        <w:rPr>
+          <w:rFonts w:ascii="Times New Roman" w:hAnsi="Times New Roman" w:cs="Times New Roman"/>
+        </w:rPr>
+        <w:t>), and host-specific forest disturbances (</w:t>
       </w:r>
       <w:r>
         <w:rPr>
@@ -806,12 +834,21 @@
         </w:rPr>
         <w:t xml:space="preserve">i.e., </w:t>
       </w:r>
-      <w:r>
-        <w:rPr>
-          <w:rFonts w:ascii="Times New Roman" w:hAnsi="Times New Roman" w:cs="Times New Roman"/>
-          <w:iCs/>
-        </w:rPr>
-        <w:t>alive or dead) at the second plot visit for trees that were alive during the initial inventory (</w:t>
+      <w:proofErr w:type="gramStart"/>
+      <w:r>
+        <w:rPr>
+          <w:rFonts w:ascii="Times New Roman" w:hAnsi="Times New Roman" w:cs="Times New Roman"/>
+          <w:iCs/>
+        </w:rPr>
+        <w:t>alive</w:t>
+      </w:r>
+      <w:proofErr w:type="gramEnd"/>
+      <w:r>
+        <w:rPr>
+          <w:rFonts w:ascii="Times New Roman" w:hAnsi="Times New Roman" w:cs="Times New Roman"/>
+          <w:iCs/>
+        </w:rPr>
+        <w:t xml:space="preserve"> or dead) at the second plot visit for trees that were alive during the initial inventory (</w:t>
       </w:r>
       <w:r>
         <w:rPr>
@@ -921,7 +958,23 @@
           <w:rFonts w:ascii="Times New Roman" w:hAnsi="Times New Roman" w:cs="Times New Roman"/>
           <w:iCs/>
         </w:rPr>
-        <w:t xml:space="preserve"> These models are newer and I haven’t yet done as much work evaluating their performance or exploring the estimated effects.</w:t>
+        <w:t xml:space="preserve"> These models are </w:t>
+      </w:r>
+      <w:proofErr w:type="gramStart"/>
+      <w:r>
+        <w:rPr>
+          <w:rFonts w:ascii="Times New Roman" w:hAnsi="Times New Roman" w:cs="Times New Roman"/>
+          <w:iCs/>
+        </w:rPr>
+        <w:t>newer</w:t>
+      </w:r>
+      <w:proofErr w:type="gramEnd"/>
+      <w:r>
+        <w:rPr>
+          <w:rFonts w:ascii="Times New Roman" w:hAnsi="Times New Roman" w:cs="Times New Roman"/>
+          <w:iCs/>
+        </w:rPr>
+        <w:t xml:space="preserve"> and I haven’t yet done as much work evaluating their performance or exploring the estimated effects.</w:t>
       </w:r>
       <w:r>
         <w:rPr>
@@ -992,7 +1045,23 @@
           <w:iCs/>
         </w:rPr>
         <w:tab/>
-        <w:t>If that link can be established in a tenable way, my plan is to project how mortality and regeneration of each species may change under future climate and disturbance scenarios, and assess whether those changes push parts of the species</w:t>
+        <w:t xml:space="preserve">If that link can be established in a tenable way, my plan is to project how mortality and regeneration of each species may change under future climate and disturbance </w:t>
+      </w:r>
+      <w:proofErr w:type="gramStart"/>
+      <w:r>
+        <w:rPr>
+          <w:rFonts w:ascii="Times New Roman" w:hAnsi="Times New Roman" w:cs="Times New Roman"/>
+          <w:iCs/>
+        </w:rPr>
+        <w:t>scenarios, and</w:t>
+      </w:r>
+      <w:proofErr w:type="gramEnd"/>
+      <w:r>
+        <w:rPr>
+          <w:rFonts w:ascii="Times New Roman" w:hAnsi="Times New Roman" w:cs="Times New Roman"/>
+          <w:iCs/>
+        </w:rPr>
+        <w:t xml:space="preserve"> assess whether those changes push parts of the species</w:t>
       </w:r>
       <w:r>
         <w:rPr>
@@ -1456,36 +1525,22 @@
           <w:rFonts w:ascii="Times New Roman" w:hAnsi="Times New Roman" w:cs="Times New Roman"/>
           <w:b/>
           <w:bCs/>
-        </w:rPr>
-        <w:br w:type="page"/>
-      </w:r>
-    </w:p>
-    <w:p>
-      <w:pPr>
-        <w:rPr>
-          <w:rFonts w:ascii="Times New Roman" w:hAnsi="Times New Roman" w:cs="Times New Roman"/>
-          <w:b/>
-          <w:bCs/>
-        </w:rPr>
-      </w:pPr>
-      <w:r>
-        <w:rPr>
           <w:noProof/>
         </w:rPr>
         <w:lastRenderedPageBreak/>
         <w:drawing>
-          <wp:anchor distT="0" distB="0" distL="114300" distR="114300" simplePos="0" relativeHeight="251661312" behindDoc="0" locked="0" layoutInCell="1" allowOverlap="1" wp14:anchorId="333137E3" wp14:editId="01EAABB8">
+          <wp:anchor distT="0" distB="0" distL="114300" distR="114300" simplePos="0" relativeHeight="251659264" behindDoc="0" locked="0" layoutInCell="1" allowOverlap="1" wp14:anchorId="5D2751FE" wp14:editId="69F5A8B0">
             <wp:simplePos x="0" y="0"/>
             <wp:positionH relativeFrom="column">
-              <wp:posOffset>-5255</wp:posOffset>
+              <wp:posOffset>0</wp:posOffset>
             </wp:positionH>
             <wp:positionV relativeFrom="paragraph">
-              <wp:posOffset>31465</wp:posOffset>
+              <wp:posOffset>0</wp:posOffset>
             </wp:positionV>
-            <wp:extent cx="3019425" cy="5770793"/>
+            <wp:extent cx="5943600" cy="3152775"/>
             <wp:effectExtent l="0" t="0" r="0" b="0"/>
-            <wp:wrapSquare wrapText="bothSides"/>
-            <wp:docPr id="1423254459" name="Picture 1" descr="Diagram&#10;&#10;Description automatically generated"/>
+            <wp:wrapTopAndBottom/>
+            <wp:docPr id="1795602238" name="Picture 1" descr="A screenshot of a graph&#10;&#10;Description automatically generated"/>
             <wp:cNvGraphicFramePr>
               <a:graphicFrameLocks xmlns:a="http://schemas.openxmlformats.org/drawingml/2006/main" noChangeAspect="1"/>
             </wp:cNvGraphicFramePr>
@@ -1493,11 +1548,11 @@
               <a:graphicData uri="http://schemas.openxmlformats.org/drawingml/2006/picture">
                 <pic:pic xmlns:pic="http://schemas.openxmlformats.org/drawingml/2006/picture">
                   <pic:nvPicPr>
-                    <pic:cNvPr id="1423254459" name="Picture 1" descr="Diagram&#10;&#10;Description automatically generated"/>
+                    <pic:cNvPr id="1795602238" name="Picture 1" descr="A screenshot of a graph&#10;&#10;Description automatically generated"/>
                     <pic:cNvPicPr/>
                   </pic:nvPicPr>
                   <pic:blipFill>
-                    <a:blip r:embed="rId7">
+                    <a:blip r:embed="rId7" cstate="print">
                       <a:extLst>
                         <a:ext uri="{28A0092B-C50C-407E-A947-70E740481C1C}">
                           <a14:useLocalDpi xmlns:a14="http://schemas.microsoft.com/office/drawing/2010/main" val="0"/>
@@ -1511,7 +1566,7 @@
                   <pic:spPr>
                     <a:xfrm>
                       <a:off x="0" y="0"/>
-                      <a:ext cx="3019425" cy="5770793"/>
+                      <a:ext cx="5943600" cy="3152775"/>
                     </a:xfrm>
                     <a:prstGeom prst="rect">
                       <a:avLst/>
@@ -1523,13 +1578,99 @@
           </wp:anchor>
         </w:drawing>
       </w:r>
-    </w:p>
-    <w:p>
-      <w:pPr>
-        <w:rPr>
-          <w:rFonts w:ascii="Times New Roman" w:hAnsi="Times New Roman" w:cs="Times New Roman"/>
-        </w:rPr>
-      </w:pPr>
+      <w:r>
+        <w:rPr>
+          <w:rFonts w:ascii="Times New Roman" w:hAnsi="Times New Roman" w:cs="Times New Roman"/>
+          <w:b/>
+          <w:bCs/>
+        </w:rPr>
+        <w:br w:type="page"/>
+      </w:r>
+    </w:p>
+    <w:p>
+      <w:pPr>
+        <w:rPr>
+          <w:rFonts w:ascii="Times New Roman" w:hAnsi="Times New Roman" w:cs="Times New Roman"/>
+          <w:b/>
+          <w:bCs/>
+        </w:rPr>
+      </w:pPr>
+    </w:p>
+    <w:p>
+      <w:pPr>
+        <w:rPr>
+          <w:rFonts w:ascii="Times New Roman" w:hAnsi="Times New Roman" w:cs="Times New Roman"/>
+          <w:b/>
+          <w:bCs/>
+        </w:rPr>
+      </w:pPr>
+    </w:p>
+    <w:p>
+      <w:pPr>
+        <w:rPr>
+          <w:rFonts w:ascii="Times New Roman" w:hAnsi="Times New Roman" w:cs="Times New Roman"/>
+        </w:rPr>
+      </w:pPr>
+      <w:r>
+        <w:rPr>
+          <w:noProof/>
+        </w:rPr>
+        <w:drawing>
+          <wp:anchor distT="0" distB="0" distL="114300" distR="114300" simplePos="0" relativeHeight="251657216" behindDoc="0" locked="0" layoutInCell="1" allowOverlap="1" wp14:anchorId="333137E3" wp14:editId="0B8829B4">
+            <wp:simplePos x="0" y="0"/>
+            <wp:positionH relativeFrom="column">
+              <wp:posOffset>0</wp:posOffset>
+            </wp:positionH>
+            <wp:positionV relativeFrom="paragraph">
+              <wp:posOffset>125730</wp:posOffset>
+            </wp:positionV>
+            <wp:extent cx="3572510" cy="5953760"/>
+            <wp:effectExtent l="0" t="0" r="0" b="0"/>
+            <wp:wrapSquare wrapText="bothSides"/>
+            <wp:docPr id="1423254459" name="Picture 1"/>
+            <wp:cNvGraphicFramePr>
+              <a:graphicFrameLocks xmlns:a="http://schemas.openxmlformats.org/drawingml/2006/main" noChangeAspect="1"/>
+            </wp:cNvGraphicFramePr>
+            <a:graphic xmlns:a="http://schemas.openxmlformats.org/drawingml/2006/main">
+              <a:graphicData uri="http://schemas.openxmlformats.org/drawingml/2006/picture">
+                <pic:pic xmlns:pic="http://schemas.openxmlformats.org/drawingml/2006/picture">
+                  <pic:nvPicPr>
+                    <pic:cNvPr id="1423254459" name="Picture 1"/>
+                    <pic:cNvPicPr/>
+                  </pic:nvPicPr>
+                  <pic:blipFill>
+                    <a:blip r:embed="rId8">
+                      <a:extLst>
+                        <a:ext uri="{28A0092B-C50C-407E-A947-70E740481C1C}">
+                          <a14:useLocalDpi xmlns:a14="http://schemas.microsoft.com/office/drawing/2010/main" val="0"/>
+                        </a:ext>
+                      </a:extLst>
+                    </a:blip>
+                    <a:stretch>
+                      <a:fillRect/>
+                    </a:stretch>
+                  </pic:blipFill>
+                  <pic:spPr>
+                    <a:xfrm>
+                      <a:off x="0" y="0"/>
+                      <a:ext cx="3572510" cy="5953760"/>
+                    </a:xfrm>
+                    <a:prstGeom prst="rect">
+                      <a:avLst/>
+                    </a:prstGeom>
+                  </pic:spPr>
+                </pic:pic>
+              </a:graphicData>
+            </a:graphic>
+            <wp14:sizeRelH relativeFrom="margin">
+              <wp14:pctWidth>0</wp14:pctWidth>
+            </wp14:sizeRelH>
+            <wp14:sizeRelV relativeFrom="margin">
+              <wp14:pctHeight>0</wp14:pctHeight>
+            </wp14:sizeRelV>
+          </wp:anchor>
+        </w:drawing>
+      </w:r>
       <w:r>
         <w:rPr>
           <w:rFonts w:ascii="Times New Roman" w:hAnsi="Times New Roman" w:cs="Times New Roman"/>
@@ -1747,9 +1888,53 @@
           <w:rFonts w:ascii="Times New Roman" w:hAnsi="Times New Roman" w:cs="Times New Roman"/>
           <w:b/>
           <w:bCs/>
+        </w:rPr>
+        <w:lastRenderedPageBreak/>
+        <w:br w:type="page"/>
+      </w:r>
+    </w:p>
+    <w:p>
+      <w:pPr>
+        <w:rPr>
+          <w:rFonts w:ascii="Times New Roman" w:hAnsi="Times New Roman" w:cs="Times New Roman"/>
+          <w:b/>
+          <w:bCs/>
+        </w:rPr>
+      </w:pPr>
+      <w:r>
+        <w:rPr>
+          <w:rFonts w:ascii="Times New Roman" w:hAnsi="Times New Roman" w:cs="Times New Roman"/>
+          <w:b/>
+          <w:bCs/>
+        </w:rPr>
+        <w:lastRenderedPageBreak/>
+        <w:br w:type="page"/>
+      </w:r>
+    </w:p>
+    <w:p>
+      <w:pPr>
+        <w:rPr>
+          <w:rFonts w:ascii="Times New Roman" w:hAnsi="Times New Roman" w:cs="Times New Roman"/>
+          <w:b/>
+          <w:bCs/>
+        </w:rPr>
+      </w:pPr>
+    </w:p>
+    <w:p>
+      <w:pPr>
+        <w:rPr>
+          <w:rFonts w:ascii="Times New Roman" w:hAnsi="Times New Roman" w:cs="Times New Roman"/>
+          <w:b/>
+          <w:bCs/>
+        </w:rPr>
+      </w:pPr>
+      <w:r>
+        <w:rPr>
+          <w:rFonts w:ascii="Times New Roman" w:hAnsi="Times New Roman" w:cs="Times New Roman"/>
+          <w:b/>
+          <w:bCs/>
           <w:noProof/>
         </w:rPr>
-        <w:lastRenderedPageBreak/>
         <w:drawing>
           <wp:inline distT="0" distB="0" distL="0" distR="0" wp14:anchorId="0EC250F1" wp14:editId="013B1315">
             <wp:extent cx="5943600" cy="3054350"/>
@@ -1766,7 +1951,7 @@
                     <pic:cNvPicPr/>
                   </pic:nvPicPr>
                   <pic:blipFill>
-                    <a:blip r:embed="rId8" cstate="print">
+                    <a:blip r:embed="rId9" cstate="print">
                       <a:extLst>
                         <a:ext uri="{28A0092B-C50C-407E-A947-70E740481C1C}">
                           <a14:useLocalDpi xmlns:a14="http://schemas.microsoft.com/office/drawing/2010/main" val="0"/>

</xml_diff>

<commit_message>
starting up recruitment model
</commit_message>
<xml_diff>
--- a/docs/ablapien_brief101923.docx
+++ b/docs/ablapien_brief101923.docx
@@ -66,18 +66,8 @@
           <w:i/>
           <w:iCs/>
         </w:rPr>
-        <w:t xml:space="preserve">Demographic mechanisms of coexistence are vulnerable to climate-disturbance </w:t>
-      </w:r>
-      <w:proofErr w:type="gramStart"/>
-      <w:r>
-        <w:rPr>
-          <w:rFonts w:ascii="Times New Roman" w:hAnsi="Times New Roman" w:cs="Times New Roman"/>
-          <w:i/>
-          <w:iCs/>
-        </w:rPr>
-        <w:t>interactions</w:t>
-      </w:r>
-      <w:proofErr w:type="gramEnd"/>
+        <w:t>Demographic mechanisms of coexistence are vulnerable to climate-disturbance interactions</w:t>
+      </w:r>
     </w:p>
     <w:p>
       <w:pPr>
@@ -138,23 +128,8 @@
         <w:rPr>
           <w:rFonts w:ascii="Times New Roman" w:hAnsi="Times New Roman" w:cs="Times New Roman"/>
         </w:rPr>
-        <w:t xml:space="preserve">Our subalpine fir status and trends paper suggested that the future trajectories of subalpine forest communities may depend on interspecific variation in responses to climate change, </w:t>
-      </w:r>
-      <w:proofErr w:type="spellStart"/>
-      <w:r>
-        <w:rPr>
-          <w:rFonts w:ascii="Times New Roman" w:hAnsi="Times New Roman" w:cs="Times New Roman"/>
-        </w:rPr>
-        <w:t>nondiscriminant</w:t>
-      </w:r>
-      <w:proofErr w:type="spellEnd"/>
-      <w:r>
-        <w:rPr>
-          <w:rFonts w:ascii="Times New Roman" w:hAnsi="Times New Roman" w:cs="Times New Roman"/>
-        </w:rPr>
-        <w:t xml:space="preserve"> forest disturbances (</w:t>
-      </w:r>
-      <w:proofErr w:type="spellStart"/>
+        <w:t>Our subalpine fir status and trends paper suggested that the future trajectories of subalpine forest communities may depend on interspecific variation in responses to climate change, nondiscriminant forest disturbances (</w:t>
+      </w:r>
       <w:r>
         <w:rPr>
           <w:rFonts w:ascii="Times New Roman" w:hAnsi="Times New Roman" w:cs="Times New Roman"/>
@@ -167,14 +142,7 @@
         <w:rPr>
           <w:rFonts w:ascii="Times New Roman" w:hAnsi="Times New Roman" w:cs="Times New Roman"/>
         </w:rPr>
-        <w:t>fire</w:t>
-      </w:r>
-      <w:proofErr w:type="spellEnd"/>
-      <w:r>
-        <w:rPr>
-          <w:rFonts w:ascii="Times New Roman" w:hAnsi="Times New Roman" w:cs="Times New Roman"/>
-        </w:rPr>
-        <w:t>), and host-specific forest disturbances (</w:t>
+        <w:t>fire), and host-specific forest disturbances (</w:t>
       </w:r>
       <w:r>
         <w:rPr>
@@ -834,21 +802,12 @@
         </w:rPr>
         <w:t xml:space="preserve">i.e., </w:t>
       </w:r>
-      <w:proofErr w:type="gramStart"/>
-      <w:r>
-        <w:rPr>
-          <w:rFonts w:ascii="Times New Roman" w:hAnsi="Times New Roman" w:cs="Times New Roman"/>
-          <w:iCs/>
-        </w:rPr>
-        <w:t>alive</w:t>
-      </w:r>
-      <w:proofErr w:type="gramEnd"/>
-      <w:r>
-        <w:rPr>
-          <w:rFonts w:ascii="Times New Roman" w:hAnsi="Times New Roman" w:cs="Times New Roman"/>
-          <w:iCs/>
-        </w:rPr>
-        <w:t xml:space="preserve"> or dead) at the second plot visit for trees that were alive during the initial inventory (</w:t>
+      <w:r>
+        <w:rPr>
+          <w:rFonts w:ascii="Times New Roman" w:hAnsi="Times New Roman" w:cs="Times New Roman"/>
+          <w:iCs/>
+        </w:rPr>
+        <w:t>alive or dead) at the second plot visit for trees that were alive during the initial inventory (</w:t>
       </w:r>
       <w:r>
         <w:rPr>
@@ -958,23 +917,7 @@
           <w:rFonts w:ascii="Times New Roman" w:hAnsi="Times New Roman" w:cs="Times New Roman"/>
           <w:iCs/>
         </w:rPr>
-        <w:t xml:space="preserve"> These models are </w:t>
-      </w:r>
-      <w:proofErr w:type="gramStart"/>
-      <w:r>
-        <w:rPr>
-          <w:rFonts w:ascii="Times New Roman" w:hAnsi="Times New Roman" w:cs="Times New Roman"/>
-          <w:iCs/>
-        </w:rPr>
-        <w:t>newer</w:t>
-      </w:r>
-      <w:proofErr w:type="gramEnd"/>
-      <w:r>
-        <w:rPr>
-          <w:rFonts w:ascii="Times New Roman" w:hAnsi="Times New Roman" w:cs="Times New Roman"/>
-          <w:iCs/>
-        </w:rPr>
-        <w:t xml:space="preserve"> and I haven’t yet done as much work evaluating their performance or exploring the estimated effects.</w:t>
+        <w:t xml:space="preserve"> These models are newer and I haven’t yet done as much work evaluating their performance or exploring the estimated effects.</w:t>
       </w:r>
       <w:r>
         <w:rPr>
@@ -983,6 +926,70 @@
         </w:rPr>
         <w:t xml:space="preserve"> They currently incorporate predictors at the plot (climate normal and recent anomalies, estimated fire severity, estimated BDA severity, slope, aspect, elevation) and landscape (proportion of ecoregion impacted by fire or biological disturbances) level. Ideally, climate and disturbance predictors should correspond to those in the mortality models so that predictions from both models can be evaluated jointly. </w:t>
       </w:r>
+    </w:p>
+    <w:p>
+      <w:pPr>
+        <w:ind w:firstLine="720"/>
+        <w:rPr>
+          <w:rFonts w:ascii="Times New Roman" w:hAnsi="Times New Roman" w:cs="Times New Roman"/>
+          <w:iCs/>
+          <w:color w:val="FF0000"/>
+        </w:rPr>
+      </w:pPr>
+      <w:r>
+        <w:rPr>
+          <w:rFonts w:ascii="Times New Roman" w:hAnsi="Times New Roman" w:cs="Times New Roman"/>
+          <w:iCs/>
+          <w:color w:val="FF0000"/>
+        </w:rPr>
+        <w:t xml:space="preserve">Thoughts from Kim  - regeneration presence/absence might not be quite the right metric to look at in isolation. For example, lots of regeneration but negative trajectory might just indicate a time lag to recruitment. So; options could include looking at the change in small trees, sapling/adult recruitment rates (e.g., from subalpine fir paper), all in conjunction. Potentially plot ecoregional disturbance proportions against recruitment/mortality (is this just model effects? E.g., on mort/regen scatterplots). </w:t>
+      </w:r>
+    </w:p>
+    <w:p>
+      <w:pPr>
+        <w:ind w:firstLine="720"/>
+        <w:rPr>
+          <w:rFonts w:ascii="Times New Roman" w:hAnsi="Times New Roman" w:cs="Times New Roman"/>
+          <w:iCs/>
+          <w:color w:val="FF0000"/>
+        </w:rPr>
+      </w:pPr>
+      <w:r>
+        <w:rPr>
+          <w:rFonts w:ascii="Times New Roman" w:hAnsi="Times New Roman" w:cs="Times New Roman"/>
+          <w:iCs/>
+          <w:color w:val="FF0000"/>
+        </w:rPr>
+        <w:t>A possibility – mortality determines whether we leave Resilience category; regen determines which category we go into from there</w:t>
+      </w:r>
+    </w:p>
+    <w:p>
+      <w:pPr>
+        <w:ind w:firstLine="720"/>
+        <w:rPr>
+          <w:rFonts w:ascii="Times New Roman" w:hAnsi="Times New Roman" w:cs="Times New Roman"/>
+          <w:iCs/>
+          <w:color w:val="FF0000"/>
+        </w:rPr>
+      </w:pPr>
+      <w:r>
+        <w:rPr>
+          <w:rFonts w:ascii="Times New Roman" w:hAnsi="Times New Roman" w:cs="Times New Roman"/>
+          <w:iCs/>
+          <w:color w:val="FF0000"/>
+        </w:rPr>
+        <w:t>It’s likely that max/min anomalies matter more for regeneration than mean anomalies – look at Caitlin littlefield’s PNAS paper, and KD’s paper for refs ; also AET and DEFICIT will probably be most important, but can’t back those out of ClimateNA data</w:t>
+      </w:r>
+    </w:p>
+    <w:p>
+      <w:pPr>
+        <w:ind w:firstLine="720"/>
+        <w:rPr>
+          <w:rFonts w:ascii="Times New Roman" w:hAnsi="Times New Roman" w:cs="Times New Roman"/>
+          <w:iCs/>
+          <w:color w:val="FF0000"/>
+        </w:rPr>
+      </w:pPr>
     </w:p>
     <w:p>
       <w:pPr>
@@ -1045,23 +1052,7 @@
           <w:iCs/>
         </w:rPr>
         <w:tab/>
-        <w:t xml:space="preserve">If that link can be established in a tenable way, my plan is to project how mortality and regeneration of each species may change under future climate and disturbance </w:t>
-      </w:r>
-      <w:proofErr w:type="gramStart"/>
-      <w:r>
-        <w:rPr>
-          <w:rFonts w:ascii="Times New Roman" w:hAnsi="Times New Roman" w:cs="Times New Roman"/>
-          <w:iCs/>
-        </w:rPr>
-        <w:t>scenarios, and</w:t>
-      </w:r>
-      <w:proofErr w:type="gramEnd"/>
-      <w:r>
-        <w:rPr>
-          <w:rFonts w:ascii="Times New Roman" w:hAnsi="Times New Roman" w:cs="Times New Roman"/>
-          <w:iCs/>
-        </w:rPr>
-        <w:t xml:space="preserve"> assess whether those changes push parts of the species</w:t>
+        <w:t>If that link can be established in a tenable way, my plan is to project how mortality and regeneration of each species may change under future climate and disturbance scenarios, and assess whether those changes push parts of the species</w:t>
       </w:r>
       <w:r>
         <w:rPr>
@@ -1089,7 +1080,15 @@
           <w:rFonts w:ascii="Times New Roman" w:hAnsi="Times New Roman" w:cs="Times New Roman"/>
           <w:iCs/>
         </w:rPr>
-        <w:t xml:space="preserve"> altering the proportion area disturbed, the goal being to avoid getting into directly modeling disturbance itself). An example of what this might look like is shown in Figure 4, which shows the predicted change in mortality from current rates for each species in 2041-2060 under a SSP3-7.0 climate scenario, given current observed disturbance levels. </w:t>
+        <w:t xml:space="preserve"> altering the proportion area disturbed, the goal being to avoid getting into directly modeling disturbance </w:t>
+      </w:r>
+      <w:r>
+        <w:rPr>
+          <w:rFonts w:ascii="Times New Roman" w:hAnsi="Times New Roman" w:cs="Times New Roman"/>
+          <w:iCs/>
+        </w:rPr>
+        <w:lastRenderedPageBreak/>
+        <w:t xml:space="preserve">itself). An example of what this might look like is shown in Figure 4, which shows the predicted change in mortality from current rates for each species in 2041-2060 under a SSP3-7.0 climate scenario, given current observed disturbance levels. </w:t>
       </w:r>
     </w:p>
     <w:p>
@@ -1183,7 +1182,7 @@
           <w:noProof/>
         </w:rPr>
         <w:drawing>
-          <wp:anchor distT="0" distB="0" distL="114300" distR="114300" simplePos="0" relativeHeight="251656192" behindDoc="0" locked="0" layoutInCell="1" allowOverlap="1" wp14:anchorId="54595BA7" wp14:editId="2E88E77B">
+          <wp:anchor distT="0" distB="0" distL="114300" distR="114300" simplePos="0" relativeHeight="251656704" behindDoc="0" locked="0" layoutInCell="1" allowOverlap="1" wp14:anchorId="54595BA7" wp14:editId="2E88E77B">
             <wp:simplePos x="0" y="0"/>
             <wp:positionH relativeFrom="column">
               <wp:posOffset>23495</wp:posOffset>
@@ -1366,7 +1365,14 @@
         <w:rPr>
           <w:rFonts w:ascii="Times New Roman" w:hAnsi="Times New Roman" w:cs="Times New Roman"/>
         </w:rPr>
-        <w:t xml:space="preserve"> where one of the two species is experiencing high turnover associated with mortality, suggesting that future coexistence depends on increased recruitment and survival; </w:t>
+        <w:t xml:space="preserve"> where one of the two species is </w:t>
+      </w:r>
+      <w:r>
+        <w:rPr>
+          <w:rFonts w:ascii="Times New Roman" w:hAnsi="Times New Roman" w:cs="Times New Roman"/>
+        </w:rPr>
+        <w:lastRenderedPageBreak/>
+        <w:t xml:space="preserve">experiencing high turnover associated with mortality, suggesting that future coexistence depends on increased recruitment and survival; </w:t>
       </w:r>
       <w:r>
         <w:rPr>
@@ -1529,7 +1535,7 @@
         </w:rPr>
         <w:lastRenderedPageBreak/>
         <w:drawing>
-          <wp:anchor distT="0" distB="0" distL="114300" distR="114300" simplePos="0" relativeHeight="251658240" behindDoc="0" locked="0" layoutInCell="1" allowOverlap="1" wp14:anchorId="5D2751FE" wp14:editId="0C569C16">
+          <wp:anchor distT="0" distB="0" distL="114300" distR="114300" simplePos="0" relativeHeight="251658752" behindDoc="0" locked="0" layoutInCell="1" allowOverlap="1" wp14:anchorId="5D2751FE" wp14:editId="0C569C16">
             <wp:simplePos x="0" y="0"/>
             <wp:positionH relativeFrom="column">
               <wp:posOffset>0</wp:posOffset>
@@ -1616,7 +1622,7 @@
           <w:noProof/>
         </w:rPr>
         <w:drawing>
-          <wp:anchor distT="0" distB="0" distL="114300" distR="114300" simplePos="0" relativeHeight="251656192" behindDoc="0" locked="0" layoutInCell="1" allowOverlap="1" wp14:anchorId="333137E3" wp14:editId="0B8829B4">
+          <wp:anchor distT="0" distB="0" distL="114300" distR="114300" simplePos="0" relativeHeight="251657728" behindDoc="0" locked="0" layoutInCell="1" allowOverlap="1" wp14:anchorId="333137E3" wp14:editId="0B8829B4">
             <wp:simplePos x="0" y="0"/>
             <wp:positionH relativeFrom="column">
               <wp:posOffset>0</wp:posOffset>
@@ -1796,120 +1802,93 @@
     </w:p>
     <w:p>
       <w:pPr>
-        <w:rPr>
-          <w:rFonts w:ascii="Times New Roman" w:hAnsi="Times New Roman" w:cs="Times New Roman"/>
-          <w:b/>
-          <w:bCs/>
-        </w:rPr>
-      </w:pPr>
-    </w:p>
-    <w:p>
-      <w:pPr>
-        <w:rPr>
-          <w:rFonts w:ascii="Times New Roman" w:hAnsi="Times New Roman" w:cs="Times New Roman"/>
-          <w:b/>
-          <w:bCs/>
-        </w:rPr>
-      </w:pPr>
-    </w:p>
-    <w:p>
-      <w:pPr>
-        <w:rPr>
-          <w:rFonts w:ascii="Times New Roman" w:hAnsi="Times New Roman" w:cs="Times New Roman"/>
-          <w:b/>
-          <w:bCs/>
-        </w:rPr>
-      </w:pPr>
-    </w:p>
-    <w:p>
-      <w:pPr>
-        <w:rPr>
-          <w:rFonts w:ascii="Times New Roman" w:hAnsi="Times New Roman" w:cs="Times New Roman"/>
-          <w:b/>
-          <w:bCs/>
-        </w:rPr>
-      </w:pPr>
-    </w:p>
-    <w:p>
-      <w:pPr>
-        <w:rPr>
-          <w:rFonts w:ascii="Times New Roman" w:hAnsi="Times New Roman" w:cs="Times New Roman"/>
-          <w:b/>
-          <w:bCs/>
-        </w:rPr>
-      </w:pPr>
-    </w:p>
-    <w:p>
-      <w:pPr>
-        <w:rPr>
-          <w:rFonts w:ascii="Times New Roman" w:hAnsi="Times New Roman" w:cs="Times New Roman"/>
-          <w:b/>
-          <w:bCs/>
-        </w:rPr>
-      </w:pPr>
-    </w:p>
-    <w:p>
-      <w:pPr>
-        <w:rPr>
-          <w:rFonts w:ascii="Times New Roman" w:hAnsi="Times New Roman" w:cs="Times New Roman"/>
-          <w:b/>
-          <w:bCs/>
-        </w:rPr>
-      </w:pPr>
-    </w:p>
-    <w:p>
-      <w:pPr>
-        <w:rPr>
-          <w:rFonts w:ascii="Times New Roman" w:hAnsi="Times New Roman" w:cs="Times New Roman"/>
-          <w:b/>
-          <w:bCs/>
-        </w:rPr>
-      </w:pPr>
-    </w:p>
-    <w:p>
-      <w:pPr>
-        <w:rPr>
-          <w:rFonts w:ascii="Times New Roman" w:hAnsi="Times New Roman" w:cs="Times New Roman"/>
-          <w:b/>
-          <w:bCs/>
-        </w:rPr>
-      </w:pPr>
-    </w:p>
-    <w:p>
-      <w:pPr>
-        <w:rPr>
-          <w:rFonts w:ascii="Times New Roman" w:hAnsi="Times New Roman" w:cs="Times New Roman"/>
-          <w:b/>
-          <w:bCs/>
-        </w:rPr>
-      </w:pPr>
-      <w:r>
-        <w:rPr>
-          <w:rFonts w:ascii="Times New Roman" w:hAnsi="Times New Roman" w:cs="Times New Roman"/>
-          <w:b/>
-          <w:bCs/>
-        </w:rPr>
-        <w:lastRenderedPageBreak/>
-        <w:br w:type="page"/>
-      </w:r>
-    </w:p>
-    <w:p>
-      <w:pPr>
-        <w:rPr>
-          <w:rFonts w:ascii="Times New Roman" w:hAnsi="Times New Roman" w:cs="Times New Roman"/>
-          <w:b/>
-          <w:bCs/>
-        </w:rPr>
-      </w:pPr>
-      <w:r>
-        <w:rPr>
-          <w:rFonts w:ascii="Times New Roman" w:hAnsi="Times New Roman" w:cs="Times New Roman"/>
-          <w:b/>
-          <w:bCs/>
-        </w:rPr>
-        <w:lastRenderedPageBreak/>
-        <w:br w:type="page"/>
-      </w:r>
+        <w:ind w:firstLine="720"/>
+        <w:rPr>
+          <w:rFonts w:ascii="Times New Roman" w:hAnsi="Times New Roman" w:cs="Times New Roman"/>
+          <w:b/>
+          <w:bCs/>
+        </w:rPr>
+      </w:pPr>
+      <w:r>
+        <w:rPr>
+          <w:rFonts w:ascii="Times New Roman" w:hAnsi="Times New Roman" w:cs="Times New Roman"/>
+          <w:b/>
+          <w:bCs/>
+        </w:rPr>
+        <w:t>Make size fire prop</w:t>
+      </w:r>
+    </w:p>
+    <w:p>
+      <w:pPr>
+        <w:rPr>
+          <w:rFonts w:ascii="Times New Roman" w:hAnsi="Times New Roman" w:cs="Times New Roman"/>
+          <w:b/>
+          <w:bCs/>
+        </w:rPr>
+      </w:pPr>
+    </w:p>
+    <w:p>
+      <w:pPr>
+        <w:rPr>
+          <w:rFonts w:ascii="Times New Roman" w:hAnsi="Times New Roman" w:cs="Times New Roman"/>
+          <w:b/>
+          <w:bCs/>
+        </w:rPr>
+      </w:pPr>
+    </w:p>
+    <w:p>
+      <w:pPr>
+        <w:rPr>
+          <w:rFonts w:ascii="Times New Roman" w:hAnsi="Times New Roman" w:cs="Times New Roman"/>
+          <w:b/>
+          <w:bCs/>
+        </w:rPr>
+      </w:pPr>
+    </w:p>
+    <w:p>
+      <w:pPr>
+        <w:rPr>
+          <w:rFonts w:ascii="Times New Roman" w:hAnsi="Times New Roman" w:cs="Times New Roman"/>
+          <w:b/>
+          <w:bCs/>
+        </w:rPr>
+      </w:pPr>
+    </w:p>
+    <w:p>
+      <w:pPr>
+        <w:rPr>
+          <w:rFonts w:ascii="Times New Roman" w:hAnsi="Times New Roman" w:cs="Times New Roman"/>
+          <w:b/>
+          <w:bCs/>
+        </w:rPr>
+      </w:pPr>
+    </w:p>
+    <w:p>
+      <w:pPr>
+        <w:rPr>
+          <w:rFonts w:ascii="Times New Roman" w:hAnsi="Times New Roman" w:cs="Times New Roman"/>
+          <w:b/>
+          <w:bCs/>
+        </w:rPr>
+      </w:pPr>
+    </w:p>
+    <w:p>
+      <w:pPr>
+        <w:rPr>
+          <w:rFonts w:ascii="Times New Roman" w:hAnsi="Times New Roman" w:cs="Times New Roman"/>
+          <w:b/>
+          <w:bCs/>
+        </w:rPr>
+      </w:pPr>
+    </w:p>
+    <w:p>
+      <w:pPr>
+        <w:rPr>
+          <w:rFonts w:ascii="Times New Roman" w:hAnsi="Times New Roman" w:cs="Times New Roman"/>
+          <w:b/>
+          <w:bCs/>
+        </w:rPr>
+      </w:pPr>
     </w:p>
     <w:p>
       <w:pPr>

</xml_diff>